<commit_message>
updated manual with a found undo/redo bug
</commit_message>
<xml_diff>
--- a/public/UserManual.docx
+++ b/public/UserManual.docx
@@ -4120,6 +4120,11 @@
       </w:r>
     </w:p>
     <w:p>
+      <w:r>
+        <w:t>**There is an unresolved bug where clicking on the canvas will count as an “action” and be recorded in the undo/redo states.</w:t>
+      </w:r>
+    </w:p>
+    <w:p>
       <w:pPr>
         <w:pStyle w:val="Heading1"/>
       </w:pPr>
@@ -4217,22 +4222,6 @@
         </w:rPr>
         <w:t>Loading a file through import, instead of load, will load the data into the current model.</w:t>
       </w:r>
-    </w:p>
-    <w:p>
-      <w:pPr>
-        <w:rPr>
-          <w:sz w:val="24"/>
-          <w:szCs w:val="24"/>
-        </w:rPr>
-      </w:pPr>
-    </w:p>
-    <w:p>
-      <w:pPr>
-        <w:rPr>
-          <w:sz w:val="24"/>
-          <w:szCs w:val="24"/>
-        </w:rPr>
-      </w:pPr>
     </w:p>
     <w:p>
       <w:pPr>
@@ -4290,6 +4279,7 @@
       <w:bookmarkStart w:id="32" w:name="_Toc116596694"/>
       <w:bookmarkEnd w:id="31"/>
       <w:r>
+        <w:lastRenderedPageBreak/>
         <w:t>Build Instructions</w:t>
       </w:r>
       <w:bookmarkEnd w:id="32"/>
@@ -4575,7 +4565,6 @@
         <w:rPr>
           <w:noProof/>
         </w:rPr>
-        <w:lastRenderedPageBreak/>
         <w:drawing>
           <wp:inline distT="114300" distB="114300" distL="114300" distR="114300" wp14:anchorId="40183839" wp14:editId="7C31C742">
             <wp:extent cx="5731200" cy="342900"/>
@@ -4615,6 +4604,7 @@
     </w:p>
     <w:p>
       <w:r>
+        <w:lastRenderedPageBreak/>
         <w:t>This variable determines whether the category selector uses the static implementation or the dynamic implementation. The difference between the static and dynamic implementations of the category selector is that the static category selector downloads all the icons from the website and stores them locally. dynamic however makes fetch requests to the server for each new icon. The default value to this is true.</w:t>
       </w:r>
     </w:p>
@@ -6528,28 +6518,28 @@
 </file>
 
 <file path=customXml/item1.xml><?xml version="1.0" encoding="utf-8"?>
-<b:Sources xmlns:b="http://schemas.openxmlformats.org/officeDocument/2006/bibliography" xmlns="http://schemas.openxmlformats.org/officeDocument/2006/bibliography" SelectedStyle="\APASixthEditionOfficeOnline.xsl" StyleName="APA" Version="6"/>
-</file>
-
-<file path=customXml/item2.xml><?xml version="1.0" encoding="utf-8"?>
 <go:gDocsCustomXmlDataStorage xmlns:go="http://customooxmlschemas.google.com/" xmlns:r="http://schemas.openxmlformats.org/officeDocument/2006/relationships">
   <go:docsCustomData xmlns:go="http://customooxmlschemas.google.com/" roundtripDataSignature="AMtx7mhrN8Ho/M8sGN48/clo3YDJIKWqVw==">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</go:docsCustomData>
 </go:gDocsCustomXmlDataStorage>
 </file>
 
-<file path=customXml/itemProps1.xml><?xml version="1.0" encoding="utf-8"?>
-<ds:datastoreItem xmlns:ds="http://schemas.openxmlformats.org/officeDocument/2006/customXml" ds:itemID="{FC32A5DD-2EBE-4411-A636-D09AC9685D47}">
-  <ds:schemaRefs>
-    <ds:schemaRef ds:uri="http://schemas.openxmlformats.org/officeDocument/2006/bibliography"/>
-  </ds:schemaRefs>
-</ds:datastoreItem>
+<file path=customXml/item2.xml><?xml version="1.0" encoding="utf-8"?>
+<b:Sources xmlns:b="http://schemas.openxmlformats.org/officeDocument/2006/bibliography" xmlns="http://schemas.openxmlformats.org/officeDocument/2006/bibliography" SelectedStyle="\APASixthEditionOfficeOnline.xsl" StyleName="APA" Version="6"/>
 </file>
 
-<file path=customXml/itemProps2.xml><?xml version="1.0" encoding="utf-8"?>
+<file path=customXml/itemProps1.xml><?xml version="1.0" encoding="utf-8"?>
 <ds:datastoreItem xmlns:ds="http://schemas.openxmlformats.org/officeDocument/2006/customXml" ds:itemID="{11111111-1234-1234-1234-123412341234}">
   <ds:schemaRefs>
     <ds:schemaRef ds:uri="http://customooxmlschemas.google.com/"/>
     <ds:schemaRef ds:uri="http://schemas.openxmlformats.org/officeDocument/2006/relationships"/>
   </ds:schemaRefs>
 </ds:datastoreItem>
+</file>
+
+<file path=customXml/itemProps2.xml><?xml version="1.0" encoding="utf-8"?>
+<ds:datastoreItem xmlns:ds="http://schemas.openxmlformats.org/officeDocument/2006/customXml" ds:itemID="{FC32A5DD-2EBE-4411-A636-D09AC9685D47}">
+  <ds:schemaRefs>
+    <ds:schemaRef ds:uri="http://schemas.openxmlformats.org/officeDocument/2006/bibliography"/>
+  </ds:schemaRefs>
+</ds:datastoreItem>
 </file>
</xml_diff>